<commit_message>
fix issue in lab8
</commit_message>
<xml_diff>
--- a/lab8/L8_activity_template.docx
+++ b/lab8/L8_activity_template.docx
@@ -649,16 +649,7 @@
                 <w:sz w:val="28"/>
                 <w:szCs w:val="28"/>
               </w:rPr>
-              <w:t xml:space="preserve"> </w:t>
-            </w:r>
-            <w:r>
-              <w:rPr>
-                <w:b/>
-                <w:bCs/>
-                <w:sz w:val="28"/>
-                <w:szCs w:val="28"/>
-              </w:rPr>
-              <w:t xml:space="preserve">[VPN= </w:t>
+              <w:t xml:space="preserve"> [VPN= </w:t>
             </w:r>
             <w:r>
               <w:rPr>
@@ -798,7 +789,7 @@
                 <w:sz w:val="28"/>
                 <w:szCs w:val="28"/>
               </w:rPr>
-              <w:t>4903</w:t>
+              <w:t>29e3</w:t>
             </w:r>
             <w:r>
               <w:rPr>
@@ -931,26 +922,6 @@
                 <w:sz w:val="28"/>
                 <w:szCs w:val="28"/>
               </w:rPr>
-              <w:t>RA</w:t>
-            </w:r>
-            <w:r>
-              <w:rPr>
-                <w:b/>
-                <w:bCs/>
-                <w:color w:val="0000FF"/>
-                <w:sz w:val="28"/>
-                <w:szCs w:val="28"/>
-              </w:rPr>
-              <w:t xml:space="preserve"> </w:t>
-            </w:r>
-            <w:r>
-              <w:rPr>
-                <w:b/>
-                <w:bCs/>
-                <w:color w:val="0000FF"/>
-                <w:sz w:val="28"/>
-                <w:szCs w:val="28"/>
-              </w:rPr>
               <w:t>Invalid</w:t>
             </w:r>
             <w:r>
@@ -1094,7 +1065,7 @@
                 <w:sz w:val="28"/>
                 <w:szCs w:val="28"/>
               </w:rPr>
-              <w:t>2c</w:t>
+              <w:t>30</w:t>
             </w:r>
             <w:r>
               <w:rPr>

</xml_diff>